<commit_message>
working guide for Cryptocurrency trading
Updated: working guide for Cryptocurrency trading
</commit_message>
<xml_diff>
--- a/Cryptocurrency trading-pair forecasting, using machine learning and deep learning Technique.docx
+++ b/Cryptocurrency trading-pair forecasting, using machine learning and deep learning Technique.docx
@@ -1416,21 +1416,7 @@
         <w:rPr>
           <w:spacing w:val="0"/>
         </w:rPr>
-        <w:t xml:space="preserve"> </w:t>
-      </w:r>
-      <w:proofErr w:type="gramStart"/>
-      <w:r>
-        <w:rPr>
-          <w:spacing w:val="0"/>
-        </w:rPr>
-        <w:t>includes</w:t>
-      </w:r>
-      <w:proofErr w:type="gramEnd"/>
-      <w:r>
-        <w:rPr>
-          <w:spacing w:val="0"/>
-        </w:rPr>
-        <w:t>:</w:t>
+        <w:t xml:space="preserve"> includes:</w:t>
       </w:r>
     </w:p>
     <w:p>
@@ -2414,28 +2400,14 @@
         <w:rPr>
           <w:spacing w:val="0"/>
         </w:rPr>
-        <w:t>pdr.get_data_</w:t>
-      </w:r>
-      <w:proofErr w:type="gramStart"/>
-      <w:r>
-        <w:rPr>
-          <w:spacing w:val="0"/>
-        </w:rPr>
-        <w:t>yahoo</w:t>
+        <w:t>pdr.get_data_yahoo</w:t>
       </w:r>
       <w:proofErr w:type="spellEnd"/>
       <w:r>
         <w:rPr>
           <w:spacing w:val="0"/>
         </w:rPr>
-        <w:t>(</w:t>
-      </w:r>
-      <w:proofErr w:type="gramEnd"/>
-      <w:r>
-        <w:rPr>
-          <w:spacing w:val="0"/>
-        </w:rPr>
-        <w:t xml:space="preserve">) </w:t>
+        <w:t xml:space="preserve">() </w:t>
       </w:r>
     </w:p>
     <w:p>
@@ -2579,14 +2551,7 @@
         <w:rPr>
           <w:spacing w:val="0"/>
         </w:rPr>
-        <w:t xml:space="preserve">onsidering the top ten Cryptocurrencies as at 8 October 2019 noted by Yahoo </w:t>
-      </w:r>
-      <w:proofErr w:type="gramStart"/>
-      <w:r>
-        <w:rPr>
-          <w:spacing w:val="0"/>
-        </w:rPr>
-        <w:t>Financ</w:t>
+        <w:t>onsidering the top ten Cryptocurrencies as at 8 October 2019 noted by Yahoo Financ</w:t>
       </w:r>
       <w:r>
         <w:rPr>
@@ -2598,14 +2563,7 @@
         <w:rPr>
           <w:spacing w:val="0"/>
         </w:rPr>
-        <w:t>[</w:t>
-      </w:r>
-      <w:proofErr w:type="gramEnd"/>
-      <w:r>
-        <w:rPr>
-          <w:spacing w:val="0"/>
-        </w:rPr>
-        <w:t>8]</w:t>
+        <w:t>[8]</w:t>
       </w:r>
     </w:p>
     <w:p>
@@ -11212,19 +11170,11 @@
         <w:t>Parameter tuning for ARIMA consumes a huge amount of time. So we will use auto ARIMA which thus picks the best mix of (</w:t>
       </w:r>
       <w:proofErr w:type="spellStart"/>
-      <w:proofErr w:type="gramStart"/>
-      <w:r>
-        <w:rPr>
-          <w:spacing w:val="0"/>
-        </w:rPr>
-        <w:t>p,q</w:t>
-      </w:r>
-      <w:proofErr w:type="gramEnd"/>
-      <w:r>
-        <w:rPr>
-          <w:spacing w:val="0"/>
-        </w:rPr>
-        <w:t>,d</w:t>
+      <w:r>
+        <w:rPr>
+          <w:spacing w:val="0"/>
+        </w:rPr>
+        <w:t>p,q,d</w:t>
       </w:r>
       <w:proofErr w:type="spellEnd"/>
       <w:r>
@@ -28274,7 +28224,6 @@
               </w:rPr>
               <w:t>0</w:t>
             </w:r>
-            <w:proofErr w:type="gramStart"/>
             <w:r>
               <w:rPr>
                 <w:rStyle w:val="Strong"/>
@@ -28295,19 +28244,7 @@
                 <w:szCs w:val="22"/>
                 <w:shd w:val="clear" w:color="auto" w:fill="FFFFFF"/>
               </w:rPr>
-              <w:t xml:space="preserve">  </w:t>
-            </w:r>
-            <w:proofErr w:type="gramEnd"/>
-            <w:r>
-              <w:rPr>
-                <w:rStyle w:val="Strong"/>
-                <w:b w:val="0"/>
-                <w:bCs w:val="0"/>
-                <w:color w:val="000000"/>
-                <w:szCs w:val="22"/>
-                <w:shd w:val="clear" w:color="auto" w:fill="FFFFFF"/>
-              </w:rPr>
-              <w:t xml:space="preserve">    </w:t>
+              <w:t xml:space="preserve">      </w:t>
             </w:r>
           </w:p>
         </w:tc>
@@ -30786,31 +30723,7 @@
                 <w:szCs w:val="22"/>
                 <w:shd w:val="clear" w:color="auto" w:fill="FFFFFF"/>
               </w:rPr>
-              <w:t xml:space="preserve">USD, EUR, </w:t>
-            </w:r>
-            <w:proofErr w:type="gramStart"/>
-            <w:r>
-              <w:rPr>
-                <w:rStyle w:val="Strong"/>
-                <w:b w:val="0"/>
-                <w:bCs w:val="0"/>
-                <w:color w:val="000000"/>
-                <w:szCs w:val="22"/>
-                <w:shd w:val="clear" w:color="auto" w:fill="FFFFFF"/>
-              </w:rPr>
-              <w:t>GBP,JPY</w:t>
-            </w:r>
-            <w:proofErr w:type="gramEnd"/>
-            <w:r>
-              <w:rPr>
-                <w:rStyle w:val="Strong"/>
-                <w:b w:val="0"/>
-                <w:bCs w:val="0"/>
-                <w:color w:val="000000"/>
-                <w:szCs w:val="22"/>
-                <w:shd w:val="clear" w:color="auto" w:fill="FFFFFF"/>
-              </w:rPr>
-              <w:t>,</w:t>
+              <w:t>USD, EUR, GBP,JPY,</w:t>
             </w:r>
           </w:p>
           <w:p>
@@ -30832,7 +30745,6 @@
                 <w:shd w:val="clear" w:color="auto" w:fill="FFFFFF"/>
               </w:rPr>
             </w:pPr>
-            <w:proofErr w:type="gramStart"/>
             <w:r>
               <w:rPr>
                 <w:rStyle w:val="Strong"/>
@@ -30844,7 +30756,6 @@
               </w:rPr>
               <w:t>CAD,CHF</w:t>
             </w:r>
-            <w:proofErr w:type="gramEnd"/>
           </w:p>
         </w:tc>
         <w:tc>
@@ -33062,31 +32973,7 @@
                 <w:szCs w:val="22"/>
                 <w:shd w:val="clear" w:color="auto" w:fill="FFFFFF"/>
               </w:rPr>
-              <w:t xml:space="preserve">GBP, USD, AUD, EUR, INR, BRL, KHR, </w:t>
-            </w:r>
-            <w:proofErr w:type="gramStart"/>
-            <w:r>
-              <w:rPr>
-                <w:rStyle w:val="Strong"/>
-                <w:b w:val="0"/>
-                <w:bCs w:val="0"/>
-                <w:color w:val="000000"/>
-                <w:szCs w:val="22"/>
-                <w:shd w:val="clear" w:color="auto" w:fill="FFFFFF"/>
-              </w:rPr>
-              <w:t>CAD,CNY</w:t>
-            </w:r>
-            <w:proofErr w:type="gramEnd"/>
-            <w:r>
-              <w:rPr>
-                <w:rStyle w:val="Strong"/>
-                <w:b w:val="0"/>
-                <w:bCs w:val="0"/>
-                <w:color w:val="000000"/>
-                <w:szCs w:val="22"/>
-                <w:shd w:val="clear" w:color="auto" w:fill="FFFFFF"/>
-              </w:rPr>
-              <w:t>, NZD &amp; 15+MORE</w:t>
+              <w:t>GBP, USD, AUD, EUR, INR, BRL, KHR, CAD,CNY, NZD &amp; 15+MORE</w:t>
             </w:r>
           </w:p>
         </w:tc>
@@ -35191,14 +35078,16 @@
         </w:rPr>
         <w:t xml:space="preserve">Code repository: </w:t>
       </w:r>
-      <w:r>
-        <w:rPr>
-          <w:spacing w:val="0"/>
-          <w:szCs w:val="22"/>
-          <w:highlight w:val="yellow"/>
-        </w:rPr>
-        <w:t>https://github.com</w:t>
-      </w:r>
+      <w:hyperlink r:id="rId49" w:history="1">
+        <w:r>
+          <w:rPr>
+            <w:rStyle w:val="Hyperlink"/>
+            <w:spacing w:val="0"/>
+            <w:szCs w:val="22"/>
+          </w:rPr>
+          <w:t>https://github.com/osayawe/Cryptocurrency-trading-pair-forecasting-using-machine-learning-and-deep-learning-Technique</w:t>
+        </w:r>
+      </w:hyperlink>
     </w:p>
     <w:p>
       <w:pPr>
@@ -36072,7 +35961,7 @@
           <w:szCs w:val="22"/>
         </w:rPr>
       </w:pPr>
-      <w:hyperlink r:id="rId49" w:history="1">
+      <w:hyperlink r:id="rId50" w:history="1">
         <w:r>
           <w:rPr>
             <w:rStyle w:val="Hyperlink"/>
@@ -36135,7 +36024,7 @@
           <w:szCs w:val="22"/>
         </w:rPr>
       </w:pPr>
-      <w:hyperlink r:id="rId50" w:history="1">
+      <w:hyperlink r:id="rId51" w:history="1">
         <w:r>
           <w:rPr>
             <w:rStyle w:val="Hyperlink"/>
@@ -36189,7 +36078,7 @@
           <w:szCs w:val="22"/>
         </w:rPr>
       </w:pPr>
-      <w:hyperlink r:id="rId51" w:history="1">
+      <w:hyperlink r:id="rId52" w:history="1">
         <w:r>
           <w:rPr>
             <w:rStyle w:val="Hyperlink"/>
@@ -36243,7 +36132,7 @@
           <w:szCs w:val="22"/>
         </w:rPr>
       </w:pPr>
-      <w:hyperlink r:id="rId52" w:history="1">
+      <w:hyperlink r:id="rId53" w:history="1">
         <w:r>
           <w:rPr>
             <w:rStyle w:val="Hyperlink"/>
@@ -36287,7 +36176,7 @@
         </w:rPr>
         <w:t xml:space="preserve"> </w:t>
       </w:r>
-      <w:hyperlink r:id="rId53" w:history="1">
+      <w:hyperlink r:id="rId54" w:history="1">
         <w:r>
           <w:rPr>
             <w:rStyle w:val="Hyperlink"/>
@@ -36357,7 +36246,7 @@
           <w:szCs w:val="22"/>
         </w:rPr>
       </w:pPr>
-      <w:hyperlink r:id="rId54" w:history="1">
+      <w:hyperlink r:id="rId55" w:history="1">
         <w:r>
           <w:rPr>
             <w:rStyle w:val="Hyperlink"/>
@@ -36440,7 +36329,7 @@
           <w:szCs w:val="22"/>
         </w:rPr>
       </w:pPr>
-      <w:hyperlink r:id="rId55" w:history="1">
+      <w:hyperlink r:id="rId56" w:history="1">
         <w:r>
           <w:rPr>
             <w:rStyle w:val="Hyperlink"/>
@@ -36503,7 +36392,7 @@
         </w:rPr>
         <w:t xml:space="preserve"> </w:t>
       </w:r>
-      <w:hyperlink r:id="rId56" w:history="1">
+      <w:hyperlink r:id="rId57" w:history="1">
         <w:r>
           <w:rPr>
             <w:rStyle w:val="Hyperlink"/>
@@ -36553,7 +36442,7 @@
           <w:szCs w:val="22"/>
         </w:rPr>
       </w:pPr>
-      <w:hyperlink r:id="rId57" w:history="1">
+      <w:hyperlink r:id="rId58" w:history="1">
         <w:r>
           <w:rPr>
             <w:rStyle w:val="Hyperlink"/>
@@ -36626,7 +36515,7 @@
           <w:szCs w:val="22"/>
         </w:rPr>
       </w:pPr>
-      <w:hyperlink r:id="rId58" w:history="1">
+      <w:hyperlink r:id="rId59" w:history="1">
         <w:r>
           <w:rPr>
             <w:rStyle w:val="Hyperlink"/>
@@ -36695,7 +36584,7 @@
           <w:szCs w:val="22"/>
         </w:rPr>
       </w:pPr>
-      <w:hyperlink r:id="rId59" w:history="1">
+      <w:hyperlink r:id="rId60" w:history="1">
         <w:r>
           <w:rPr>
             <w:rStyle w:val="Hyperlink"/>
@@ -36759,11 +36648,11 @@
       </w:pPr>
     </w:p>
     <w:sectPr>
-      <w:headerReference w:type="even" r:id="rId60"/>
-      <w:headerReference w:type="default" r:id="rId61"/>
-      <w:footerReference w:type="even" r:id="rId62"/>
-      <w:footerReference w:type="default" r:id="rId63"/>
-      <w:headerReference w:type="first" r:id="rId64"/>
+      <w:headerReference w:type="even" r:id="rId61"/>
+      <w:headerReference w:type="default" r:id="rId62"/>
+      <w:footerReference w:type="even" r:id="rId63"/>
+      <w:footerReference w:type="default" r:id="rId64"/>
+      <w:headerReference w:type="first" r:id="rId65"/>
       <w:type w:val="continuous"/>
       <w:pgSz w:w="11907" w:h="16839" w:code="9"/>
       <w:pgMar w:top="1151" w:right="2070" w:bottom="1729" w:left="1871" w:header="720" w:footer="720" w:gutter="0"/>
@@ -42761,7 +42650,7 @@
 </file>
 
 <file path=customXml/itemProps1.xml><?xml version="1.0" encoding="utf-8"?>
-<ds:datastoreItem xmlns:ds="http://schemas.openxmlformats.org/officeDocument/2006/customXml" ds:itemID="{A8ECC38C-0783-4E1B-8159-3B5BF93815D6}">
+<ds:datastoreItem xmlns:ds="http://schemas.openxmlformats.org/officeDocument/2006/customXml" ds:itemID="{26EA6341-F3AC-4AF0-8B98-0B18D3F166E2}">
   <ds:schemaRefs>
     <ds:schemaRef ds:uri="http://schemas.openxmlformats.org/officeDocument/2006/bibliography"/>
   </ds:schemaRefs>

</xml_diff>